<commit_message>
update resume and skill set
</commit_message>
<xml_diff>
--- a/file/andypkwanResume.docx
+++ b/file/andypkwanResume.docx
@@ -15,212 +15,21 @@
           <w:noProof/>
           <w:sz w:val="24"/>
           <w:szCs w:val="24"/>
+          <w:lang w:val="en-CA"/>
         </w:rPr>
         <mc:AlternateContent>
           <mc:Choice Requires="wps">
             <w:drawing>
-              <wp:anchor distT="0" distB="0" distL="114300" distR="114300" simplePos="0" relativeHeight="251659264" behindDoc="0" locked="0" layoutInCell="1" hidden="0" allowOverlap="1" wp14:anchorId="022A4AF3" wp14:editId="026177F2">
+              <wp:anchor distT="0" distB="0" distL="114300" distR="114300" simplePos="0" relativeHeight="251658240" behindDoc="0" locked="0" layoutInCell="1" hidden="0" allowOverlap="1" wp14:anchorId="4E67B464" wp14:editId="70EB37A4">
                 <wp:simplePos x="0" y="0"/>
                 <wp:positionH relativeFrom="column">
-                  <wp:posOffset>160020</wp:posOffset>
-                </wp:positionH>
-                <wp:positionV relativeFrom="paragraph">
-                  <wp:posOffset>-198755</wp:posOffset>
-                </wp:positionV>
-                <wp:extent cx="1974850" cy="586740"/>
-                <wp:effectExtent l="0" t="0" r="6350" b="0"/>
-                <wp:wrapNone/>
-                <wp:docPr id="4" name="Rectangle 4"/>
-                <wp:cNvGraphicFramePr/>
-                <a:graphic xmlns:a="http://schemas.openxmlformats.org/drawingml/2006/main">
-                  <a:graphicData uri="http://schemas.microsoft.com/office/word/2010/wordprocessingShape">
-                    <wps:wsp>
-                      <wps:cNvSpPr/>
-                      <wps:spPr>
-                        <a:xfrm>
-                          <a:off x="0" y="0"/>
-                          <a:ext cx="1974850" cy="586740"/>
-                        </a:xfrm>
-                        <a:prstGeom prst="rect">
-                          <a:avLst/>
-                        </a:prstGeom>
-                        <a:solidFill>
-                          <a:srgbClr val="FFFFFF"/>
-                        </a:solidFill>
-                        <a:ln>
-                          <a:noFill/>
-                        </a:ln>
-                      </wps:spPr>
-                      <wps:txbx>
-                        <w:txbxContent>
-                          <w:p>
-                            <w:pPr>
-                              <w:spacing w:after="0" w:line="360" w:lineRule="auto"/>
-                              <w:jc w:val="both"/>
-                              <w:textDirection w:val="btLr"/>
-                              <w:rPr>
-                                <w:sz w:val="24"/>
-                                <w:szCs w:val="24"/>
-                              </w:rPr>
-                            </w:pPr>
-                            <w:r>
-                              <w:rPr>
-                                <w:rFonts w:ascii="Times New Roman" w:eastAsia="Times New Roman" w:hAnsi="Times New Roman" w:cs="Times New Roman"/>
-                                <w:b/>
-                                <w:color w:val="000000"/>
-                                <w:sz w:val="24"/>
-                                <w:szCs w:val="24"/>
-                              </w:rPr>
-                              <w:t>Current Location</w:t>
-                            </w:r>
-                            <w:r>
-                              <w:rPr>
-                                <w:rFonts w:ascii="Times New Roman" w:eastAsia="Times New Roman" w:hAnsi="Times New Roman" w:cs="Times New Roman"/>
-                                <w:b/>
-                                <w:color w:val="000000"/>
-                                <w:sz w:val="24"/>
-                                <w:szCs w:val="24"/>
-                              </w:rPr>
-                              <w:t>:</w:t>
-                            </w:r>
-                          </w:p>
-                          <w:p>
-                            <w:pPr>
-                              <w:spacing w:after="0" w:line="360" w:lineRule="auto"/>
-                              <w:jc w:val="both"/>
-                              <w:textDirection w:val="btLr"/>
-                              <w:rPr>
-                                <w:sz w:val="24"/>
-                                <w:szCs w:val="24"/>
-                              </w:rPr>
-                            </w:pPr>
-                            <w:r>
-                              <w:rPr>
-                                <w:rFonts w:ascii="Times New Roman" w:eastAsia="Times New Roman" w:hAnsi="Times New Roman" w:cs="Times New Roman"/>
-                                <w:color w:val="000000"/>
-                                <w:sz w:val="24"/>
-                                <w:szCs w:val="24"/>
-                              </w:rPr>
-                              <w:t>Arcadia CA</w:t>
-                            </w:r>
-                            <w:r>
-                              <w:rPr>
-                                <w:rFonts w:ascii="Times New Roman" w:eastAsia="Times New Roman" w:hAnsi="Times New Roman" w:cs="Times New Roman"/>
-                                <w:color w:val="000000"/>
-                                <w:sz w:val="24"/>
-                                <w:szCs w:val="24"/>
-                              </w:rPr>
-                              <w:t>, 91007</w:t>
-                            </w:r>
-                          </w:p>
-                        </w:txbxContent>
-                      </wps:txbx>
-                      <wps:bodyPr spcFirstLastPara="1" wrap="square" lIns="91425" tIns="45700" rIns="91425" bIns="45700" anchor="t" anchorCtr="0">
-                        <a:noAutofit/>
-                      </wps:bodyPr>
-                    </wps:wsp>
-                  </a:graphicData>
-                </a:graphic>
-                <wp14:sizeRelH relativeFrom="margin">
-                  <wp14:pctWidth>0</wp14:pctWidth>
-                </wp14:sizeRelH>
-                <wp14:sizeRelV relativeFrom="margin">
-                  <wp14:pctHeight>0</wp14:pctHeight>
-                </wp14:sizeRelV>
-              </wp:anchor>
-            </w:drawing>
-          </mc:Choice>
-          <mc:Fallback>
-            <w:pict>
-              <v:rect w14:anchorId="022A4AF3" id="Rectangle 4" o:spid="_x0000_s1026" style="position:absolute;margin-left:12.6pt;margin-top:-15.65pt;width:155.5pt;height:46.2pt;z-index:251659264;visibility:visible;mso-wrap-style:square;mso-width-percent:0;mso-height-percent:0;mso-wrap-distance-left:9pt;mso-wrap-distance-top:0;mso-wrap-distance-right:9pt;mso-wrap-distance-bottom:0;mso-position-horizontal:absolute;mso-position-horizontal-relative:text;mso-position-vertical:absolute;mso-position-vertical-relative:text;mso-width-percent:0;mso-height-percent:0;mso-width-relative:margin;mso-height-relative:margin;v-text-anchor:top" o:gfxdata="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" stroked="f">
-                <v:textbox inset="2.53958mm,1.2694mm,2.53958mm,1.2694mm">
-                  <w:txbxContent>
-                    <w:p>
-                      <w:pPr>
-                        <w:spacing w:after="0" w:line="360" w:lineRule="auto"/>
-                        <w:jc w:val="both"/>
-                        <w:textDirection w:val="btLr"/>
-                        <w:rPr>
-                          <w:sz w:val="24"/>
-                          <w:szCs w:val="24"/>
-                        </w:rPr>
-                      </w:pPr>
-                      <w:r>
-                        <w:rPr>
-                          <w:rFonts w:ascii="Times New Roman" w:eastAsia="Times New Roman" w:hAnsi="Times New Roman" w:cs="Times New Roman"/>
-                          <w:b/>
-                          <w:color w:val="000000"/>
-                          <w:sz w:val="24"/>
-                          <w:szCs w:val="24"/>
-                        </w:rPr>
-                        <w:t>Current Location</w:t>
-                      </w:r>
-                      <w:r>
-                        <w:rPr>
-                          <w:rFonts w:ascii="Times New Roman" w:eastAsia="Times New Roman" w:hAnsi="Times New Roman" w:cs="Times New Roman"/>
-                          <w:b/>
-                          <w:color w:val="000000"/>
-                          <w:sz w:val="24"/>
-                          <w:szCs w:val="24"/>
-                        </w:rPr>
-                        <w:t>:</w:t>
-                      </w:r>
-                    </w:p>
-                    <w:p>
-                      <w:pPr>
-                        <w:spacing w:after="0" w:line="360" w:lineRule="auto"/>
-                        <w:jc w:val="both"/>
-                        <w:textDirection w:val="btLr"/>
-                        <w:rPr>
-                          <w:sz w:val="24"/>
-                          <w:szCs w:val="24"/>
-                        </w:rPr>
-                      </w:pPr>
-                      <w:r>
-                        <w:rPr>
-                          <w:rFonts w:ascii="Times New Roman" w:eastAsia="Times New Roman" w:hAnsi="Times New Roman" w:cs="Times New Roman"/>
-                          <w:color w:val="000000"/>
-                          <w:sz w:val="24"/>
-                          <w:szCs w:val="24"/>
-                        </w:rPr>
-                        <w:t>Arcadia CA</w:t>
-                      </w:r>
-                      <w:r>
-                        <w:rPr>
-                          <w:rFonts w:ascii="Times New Roman" w:eastAsia="Times New Roman" w:hAnsi="Times New Roman" w:cs="Times New Roman"/>
-                          <w:color w:val="000000"/>
-                          <w:sz w:val="24"/>
-                          <w:szCs w:val="24"/>
-                        </w:rPr>
-                        <w:t>, 91007</w:t>
-                      </w:r>
-                    </w:p>
-                  </w:txbxContent>
-                </v:textbox>
-              </v:rect>
-            </w:pict>
-          </mc:Fallback>
-        </mc:AlternateContent>
-      </w:r>
-      <w:r>
-        <w:rPr>
-          <w:noProof/>
-          <w:sz w:val="24"/>
-          <w:szCs w:val="24"/>
-        </w:rPr>
-        <mc:AlternateContent>
-          <mc:Choice Requires="wps">
-            <w:drawing>
-              <wp:anchor distT="0" distB="0" distL="114300" distR="114300" simplePos="0" relativeHeight="251658240" behindDoc="0" locked="0" layoutInCell="1" hidden="0" allowOverlap="1" wp14:anchorId="4E67B464" wp14:editId="3C6BD9F5">
-                <wp:simplePos x="0" y="0"/>
-                <wp:positionH relativeFrom="column">
-                  <wp:posOffset>2331720</wp:posOffset>
+                  <wp:posOffset>2171700</wp:posOffset>
                 </wp:positionH>
                 <wp:positionV relativeFrom="paragraph">
                   <wp:posOffset>-304800</wp:posOffset>
                 </wp:positionV>
-                <wp:extent cx="1974850" cy="731520"/>
-                <wp:effectExtent l="0" t="0" r="19050" b="17780"/>
+                <wp:extent cx="2136775" cy="731520"/>
+                <wp:effectExtent l="0" t="0" r="15875" b="11430"/>
                 <wp:wrapNone/>
                 <wp:docPr id="5" name="Rectangle 5"/>
                 <wp:cNvGraphicFramePr/>
@@ -231,7 +40,7 @@
                       <wps:spPr>
                         <a:xfrm>
                           <a:off x="0" y="0"/>
-                          <a:ext cx="1974850" cy="731520"/>
+                          <a:ext cx="2136775" cy="731520"/>
                         </a:xfrm>
                         <a:prstGeom prst="rect">
                           <a:avLst/>
@@ -256,13 +65,18 @@
                               <w:spacing w:after="0" w:line="276" w:lineRule="auto"/>
                               <w:jc w:val="center"/>
                               <w:textDirection w:val="btLr"/>
+                              <w:rPr>
+                                <w:sz w:val="48"/>
+                                <w:szCs w:val="48"/>
+                              </w:rPr>
                             </w:pPr>
                             <w:r>
                               <w:rPr>
                                 <w:rFonts w:ascii="Times New Roman" w:eastAsia="Times New Roman" w:hAnsi="Times New Roman" w:cs="Times New Roman"/>
                                 <w:b/>
                                 <w:color w:val="000000"/>
-                                <w:sz w:val="44"/>
+                                <w:sz w:val="48"/>
+                                <w:szCs w:val="48"/>
                               </w:rPr>
                               <w:t>Andy P. Kwan</w:t>
                             </w:r>
@@ -273,36 +87,26 @@
                               <w:jc w:val="center"/>
                               <w:textDirection w:val="btLr"/>
                               <w:rPr>
-                                <w:sz w:val="24"/>
-                                <w:szCs w:val="24"/>
+                                <w:sz w:val="28"/>
+                                <w:szCs w:val="28"/>
                               </w:rPr>
                             </w:pPr>
                             <w:r>
                               <w:rPr>
                                 <w:rFonts w:ascii="Times New Roman" w:eastAsia="Times New Roman" w:hAnsi="Times New Roman" w:cs="Times New Roman"/>
                                 <w:color w:val="0563C1"/>
-                                <w:sz w:val="24"/>
-                                <w:szCs w:val="24"/>
+                                <w:sz w:val="28"/>
+                                <w:szCs w:val="28"/>
                                 <w:u w:val="single"/>
                               </w:rPr>
-                              <w:t>https://</w:t>
-                            </w:r>
-                            <w:r>
-                              <w:rPr>
-                                <w:rFonts w:ascii="Times New Roman" w:eastAsia="Times New Roman" w:hAnsi="Times New Roman" w:cs="Times New Roman"/>
-                                <w:color w:val="0563C1"/>
-                                <w:sz w:val="24"/>
-                                <w:szCs w:val="24"/>
-                                <w:u w:val="single"/>
-                              </w:rPr>
-                              <w:t>www.apkwan.me</w:t>
+                              <w:t>https://www.apkwan.me</w:t>
                             </w:r>
                             <w:r>
                               <w:rPr>
                                 <w:rFonts w:ascii="Times New Roman" w:eastAsia="Times New Roman" w:hAnsi="Times New Roman" w:cs="Times New Roman"/>
                                 <w:color w:val="000000"/>
-                                <w:sz w:val="24"/>
-                                <w:szCs w:val="24"/>
+                                <w:sz w:val="28"/>
+                                <w:szCs w:val="28"/>
                               </w:rPr>
                               <w:t xml:space="preserve"> </w:t>
                             </w:r>
@@ -336,9 +140,9 @@
               </wp:anchor>
             </w:drawing>
           </mc:Choice>
-          <mc:Fallback xmlns:cx="http://schemas.microsoft.com/office/drawing/2014/chartex" xmlns:cx1="http://schemas.microsoft.com/office/drawing/2015/9/8/chartex" xmlns:cx2="http://schemas.microsoft.com/office/drawing/2015/10/21/chartex" xmlns:cx3="http://schemas.microsoft.com/office/drawing/2016/5/9/chartex" xmlns:cx4="http://schemas.microsoft.com/office/drawing/2016/5/10/chartex" xmlns:cx5="http://schemas.microsoft.com/office/drawing/2016/5/11/chartex" xmlns:cx6="http://schemas.microsoft.com/office/drawing/2016/5/12/chartex" xmlns:cx7="http://schemas.microsoft.com/office/drawing/2016/5/13/chartex" xmlns:cx8="http://schemas.microsoft.com/office/drawing/2016/5/14/chartex" xmlns:aink="http://schemas.microsoft.com/office/drawing/2016/ink" xmlns:am3d="http://schemas.microsoft.com/office/drawing/2017/model3d" xmlns:oel="http://schemas.microsoft.com/office/2019/extlst" xmlns:w16cex="http://schemas.microsoft.com/office/word/2018/wordml/cex" xmlns:w16cid="http://schemas.microsoft.com/office/word/2016/wordml/cid" xmlns:w16="http://schemas.microsoft.com/office/word/2018/wordml" xmlns:w16sdtdh="http://schemas.microsoft.com/office/word/2020/wordml/sdtdatahash" xmlns:w16se="http://schemas.microsoft.com/office/word/2015/wordml/symex">
+          <mc:Fallback>
             <w:pict>
-              <v:rect w14:anchorId="4E67B464" id="Rectangle 5" o:spid="_x0000_s1026" style="position:absolute;margin-left:183.6pt;margin-top:-24pt;width:155.5pt;height:57.6pt;z-index:251658240;visibility:visible;mso-wrap-style:square;mso-width-percent:0;mso-height-percent:0;mso-wrap-distance-left:9pt;mso-wrap-distance-top:0;mso-wrap-distance-right:9pt;mso-wrap-distance-bottom:0;mso-position-horizontal:absolute;mso-position-horizontal-relative:text;mso-position-vertical:absolute;mso-position-vertical-relative:text;mso-width-percent:0;mso-height-percent:0;mso-width-relative:margin;mso-height-relative:margin;v-text-anchor:top" o:gfxdata="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" strokecolor="white">
+              <v:rect w14:anchorId="4E67B464" id="Rectangle 5" o:spid="_x0000_s1026" style="position:absolute;margin-left:171pt;margin-top:-24pt;width:168.25pt;height:57.6pt;z-index:251658240;visibility:visible;mso-wrap-style:square;mso-width-percent:0;mso-height-percent:0;mso-wrap-distance-left:9pt;mso-wrap-distance-top:0;mso-wrap-distance-right:9pt;mso-wrap-distance-bottom:0;mso-position-horizontal:absolute;mso-position-horizontal-relative:text;mso-position-vertical:absolute;mso-position-vertical-relative:text;mso-width-percent:0;mso-height-percent:0;mso-width-relative:margin;mso-height-relative:margin;v-text-anchor:top" o:gfxdata="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" strokecolor="white">
                 <v:stroke startarrowwidth="narrow" startarrowlength="short" endarrowwidth="narrow" endarrowlength="short" joinstyle="round"/>
                 <v:textbox inset="2.53958mm,1.2694mm,2.53958mm,1.2694mm">
                   <w:txbxContent>
@@ -347,13 +151,18 @@
                         <w:spacing w:after="0" w:line="276" w:lineRule="auto"/>
                         <w:jc w:val="center"/>
                         <w:textDirection w:val="btLr"/>
+                        <w:rPr>
+                          <w:sz w:val="48"/>
+                          <w:szCs w:val="48"/>
+                        </w:rPr>
                       </w:pPr>
                       <w:r>
                         <w:rPr>
                           <w:rFonts w:ascii="Times New Roman" w:eastAsia="Times New Roman" w:hAnsi="Times New Roman" w:cs="Times New Roman"/>
                           <w:b/>
                           <w:color w:val="000000"/>
-                          <w:sz w:val="44"/>
+                          <w:sz w:val="48"/>
+                          <w:szCs w:val="48"/>
                         </w:rPr>
                         <w:t>Andy P. Kwan</w:t>
                       </w:r>
@@ -364,36 +173,26 @@
                         <w:jc w:val="center"/>
                         <w:textDirection w:val="btLr"/>
                         <w:rPr>
-                          <w:sz w:val="24"/>
-                          <w:szCs w:val="24"/>
+                          <w:sz w:val="28"/>
+                          <w:szCs w:val="28"/>
                         </w:rPr>
                       </w:pPr>
                       <w:r>
                         <w:rPr>
                           <w:rFonts w:ascii="Times New Roman" w:eastAsia="Times New Roman" w:hAnsi="Times New Roman" w:cs="Times New Roman"/>
                           <w:color w:val="0563C1"/>
-                          <w:sz w:val="24"/>
-                          <w:szCs w:val="24"/>
+                          <w:sz w:val="28"/>
+                          <w:szCs w:val="28"/>
                           <w:u w:val="single"/>
                         </w:rPr>
-                        <w:t>https://</w:t>
-                      </w:r>
-                      <w:r>
-                        <w:rPr>
-                          <w:rFonts w:ascii="Times New Roman" w:eastAsia="Times New Roman" w:hAnsi="Times New Roman" w:cs="Times New Roman"/>
-                          <w:color w:val="0563C1"/>
-                          <w:sz w:val="24"/>
-                          <w:szCs w:val="24"/>
-                          <w:u w:val="single"/>
-                        </w:rPr>
-                        <w:t>www.apkwan.me</w:t>
+                        <w:t>https://www.apkwan.me</w:t>
                       </w:r>
                       <w:r>
                         <w:rPr>
                           <w:rFonts w:ascii="Times New Roman" w:eastAsia="Times New Roman" w:hAnsi="Times New Roman" w:cs="Times New Roman"/>
                           <w:color w:val="000000"/>
-                          <w:sz w:val="24"/>
-                          <w:szCs w:val="24"/>
+                          <w:sz w:val="28"/>
+                          <w:szCs w:val="28"/>
                         </w:rPr>
                         <w:t xml:space="preserve"> </w:t>
                       </w:r>
@@ -408,9 +207,6 @@
                       <w:pPr>
                         <w:spacing w:line="258" w:lineRule="auto"/>
                         <w:textDirection w:val="btLr"/>
-                        <w:rPr>
-                          <w:rFonts w:hint="eastAsia"/>
-                        </w:rPr>
                       </w:pPr>
                     </w:p>
                   </w:txbxContent>
@@ -425,11 +221,186 @@
           <w:noProof/>
           <w:sz w:val="24"/>
           <w:szCs w:val="24"/>
+          <w:lang w:val="en-CA"/>
         </w:rPr>
         <mc:AlternateContent>
           <mc:Choice Requires="wps">
             <w:drawing>
-              <wp:anchor distT="0" distB="0" distL="114300" distR="114300" simplePos="0" relativeHeight="251661312" behindDoc="0" locked="0" layoutInCell="1" hidden="0" allowOverlap="1" wp14:anchorId="0A227BF9" wp14:editId="7FA8E552">
+              <wp:anchor distT="0" distB="0" distL="114300" distR="114300" simplePos="0" relativeHeight="251659264" behindDoc="0" locked="0" layoutInCell="1" hidden="0" allowOverlap="1" wp14:anchorId="022A4AF3" wp14:editId="02B6F83E">
+                <wp:simplePos x="0" y="0"/>
+                <wp:positionH relativeFrom="margin">
+                  <wp:align>left</wp:align>
+                </wp:positionH>
+                <wp:positionV relativeFrom="paragraph">
+                  <wp:posOffset>-197485</wp:posOffset>
+                </wp:positionV>
+                <wp:extent cx="1974850" cy="586740"/>
+                <wp:effectExtent l="0" t="0" r="6350" b="3810"/>
+                <wp:wrapNone/>
+                <wp:docPr id="4" name="Rectangle 4"/>
+                <wp:cNvGraphicFramePr/>
+                <a:graphic xmlns:a="http://schemas.openxmlformats.org/drawingml/2006/main">
+                  <a:graphicData uri="http://schemas.microsoft.com/office/word/2010/wordprocessingShape">
+                    <wps:wsp>
+                      <wps:cNvSpPr/>
+                      <wps:spPr>
+                        <a:xfrm>
+                          <a:off x="0" y="0"/>
+                          <a:ext cx="1974850" cy="586740"/>
+                        </a:xfrm>
+                        <a:prstGeom prst="rect">
+                          <a:avLst/>
+                        </a:prstGeom>
+                        <a:solidFill>
+                          <a:srgbClr val="FFFFFF"/>
+                        </a:solidFill>
+                        <a:ln>
+                          <a:noFill/>
+                        </a:ln>
+                      </wps:spPr>
+                      <wps:txbx>
+                        <w:txbxContent>
+                          <w:p>
+                            <w:pPr>
+                              <w:spacing w:after="0" w:line="360" w:lineRule="auto"/>
+                              <w:jc w:val="both"/>
+                              <w:textDirection w:val="btLr"/>
+                              <w:rPr>
+                                <w:sz w:val="28"/>
+                                <w:szCs w:val="28"/>
+                              </w:rPr>
+                            </w:pPr>
+                            <w:r>
+                              <w:rPr>
+                                <w:rFonts w:ascii="Times New Roman" w:eastAsia="Times New Roman" w:hAnsi="Times New Roman" w:cs="Times New Roman"/>
+                                <w:b/>
+                                <w:color w:val="000000"/>
+                                <w:sz w:val="28"/>
+                                <w:szCs w:val="28"/>
+                              </w:rPr>
+                              <w:t>Current Address:</w:t>
+                            </w:r>
+                          </w:p>
+                          <w:p>
+                            <w:pPr>
+                              <w:spacing w:after="0" w:line="360" w:lineRule="auto"/>
+                              <w:jc w:val="both"/>
+                              <w:textDirection w:val="btLr"/>
+                              <w:rPr>
+                                <w:sz w:val="28"/>
+                                <w:szCs w:val="28"/>
+                              </w:rPr>
+                            </w:pPr>
+                            <w:r>
+                              <w:rPr>
+                                <w:rFonts w:ascii="Times New Roman" w:eastAsia="Times New Roman" w:hAnsi="Times New Roman" w:cs="Times New Roman"/>
+                                <w:color w:val="000000"/>
+                                <w:sz w:val="28"/>
+                                <w:szCs w:val="28"/>
+                              </w:rPr>
+                              <w:t>Arcadia CA</w:t>
+                            </w:r>
+                            <w:r>
+                              <w:rPr>
+                                <w:rFonts w:ascii="Times New Roman" w:eastAsia="Times New Roman" w:hAnsi="Times New Roman" w:cs="Times New Roman"/>
+                                <w:color w:val="000000"/>
+                                <w:sz w:val="28"/>
+                                <w:szCs w:val="28"/>
+                              </w:rPr>
+                              <w:t>, 91007</w:t>
+                            </w:r>
+                          </w:p>
+                        </w:txbxContent>
+                      </wps:txbx>
+                      <wps:bodyPr spcFirstLastPara="1" wrap="square" lIns="91425" tIns="45700" rIns="91425" bIns="45700" anchor="t" anchorCtr="0">
+                        <a:noAutofit/>
+                      </wps:bodyPr>
+                    </wps:wsp>
+                  </a:graphicData>
+                </a:graphic>
+                <wp14:sizeRelH relativeFrom="margin">
+                  <wp14:pctWidth>0</wp14:pctWidth>
+                </wp14:sizeRelH>
+                <wp14:sizeRelV relativeFrom="margin">
+                  <wp14:pctHeight>0</wp14:pctHeight>
+                </wp14:sizeRelV>
+              </wp:anchor>
+            </w:drawing>
+          </mc:Choice>
+          <mc:Fallback>
+            <w:pict>
+              <v:rect w14:anchorId="022A4AF3" id="Rectangle 4" o:spid="_x0000_s1027" style="position:absolute;margin-left:0;margin-top:-15.55pt;width:155.5pt;height:46.2pt;z-index:251659264;visibility:visible;mso-wrap-style:square;mso-width-percent:0;mso-height-percent:0;mso-wrap-distance-left:9pt;mso-wrap-distance-top:0;mso-wrap-distance-right:9pt;mso-wrap-distance-bottom:0;mso-position-horizontal:left;mso-position-horizontal-relative:margin;mso-position-vertical:absolute;mso-position-vertical-relative:text;mso-width-percent:0;mso-height-percent:0;mso-width-relative:margin;mso-height-relative:margin;v-text-anchor:top" o:gfxdata="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" stroked="f">
+                <v:textbox inset="2.53958mm,1.2694mm,2.53958mm,1.2694mm">
+                  <w:txbxContent>
+                    <w:p>
+                      <w:pPr>
+                        <w:spacing w:after="0" w:line="360" w:lineRule="auto"/>
+                        <w:jc w:val="both"/>
+                        <w:textDirection w:val="btLr"/>
+                        <w:rPr>
+                          <w:sz w:val="28"/>
+                          <w:szCs w:val="28"/>
+                        </w:rPr>
+                      </w:pPr>
+                      <w:r>
+                        <w:rPr>
+                          <w:rFonts w:ascii="Times New Roman" w:eastAsia="Times New Roman" w:hAnsi="Times New Roman" w:cs="Times New Roman"/>
+                          <w:b/>
+                          <w:color w:val="000000"/>
+                          <w:sz w:val="28"/>
+                          <w:szCs w:val="28"/>
+                        </w:rPr>
+                        <w:t>Current Address:</w:t>
+                      </w:r>
+                    </w:p>
+                    <w:p>
+                      <w:pPr>
+                        <w:spacing w:after="0" w:line="360" w:lineRule="auto"/>
+                        <w:jc w:val="both"/>
+                        <w:textDirection w:val="btLr"/>
+                        <w:rPr>
+                          <w:sz w:val="28"/>
+                          <w:szCs w:val="28"/>
+                        </w:rPr>
+                      </w:pPr>
+                      <w:r>
+                        <w:rPr>
+                          <w:rFonts w:ascii="Times New Roman" w:eastAsia="Times New Roman" w:hAnsi="Times New Roman" w:cs="Times New Roman"/>
+                          <w:color w:val="000000"/>
+                          <w:sz w:val="28"/>
+                          <w:szCs w:val="28"/>
+                        </w:rPr>
+                        <w:t>Arcadia CA</w:t>
+                      </w:r>
+                      <w:r>
+                        <w:rPr>
+                          <w:rFonts w:ascii="Times New Roman" w:eastAsia="Times New Roman" w:hAnsi="Times New Roman" w:cs="Times New Roman"/>
+                          <w:color w:val="000000"/>
+                          <w:sz w:val="28"/>
+                          <w:szCs w:val="28"/>
+                        </w:rPr>
+                        <w:t>, 91007</w:t>
+                      </w:r>
+                    </w:p>
+                  </w:txbxContent>
+                </v:textbox>
+                <w10:wrap anchorx="margin"/>
+              </v:rect>
+            </w:pict>
+          </mc:Fallback>
+        </mc:AlternateContent>
+      </w:r>
+      <w:r>
+        <w:rPr>
+          <w:noProof/>
+          <w:sz w:val="24"/>
+          <w:szCs w:val="24"/>
+          <w:lang w:val="en-CA"/>
+        </w:rPr>
+        <mc:AlternateContent>
+          <mc:Choice Requires="wps">
+            <w:drawing>
+              <wp:anchor distT="0" distB="0" distL="114300" distR="114300" simplePos="0" relativeHeight="251661312" behindDoc="0" locked="0" layoutInCell="1" hidden="0" allowOverlap="1" wp14:anchorId="0A227BF9" wp14:editId="519885DD">
                 <wp:simplePos x="0" y="0"/>
                 <wp:positionH relativeFrom="column">
                   <wp:posOffset>4884420</wp:posOffset>
@@ -468,19 +439,42 @@
                               <w:spacing w:after="0" w:line="360" w:lineRule="auto"/>
                               <w:textDirection w:val="btLr"/>
                               <w:rPr>
-                                <w:sz w:val="24"/>
-                                <w:szCs w:val="24"/>
+                                <w:sz w:val="28"/>
+                                <w:szCs w:val="28"/>
                               </w:rPr>
                             </w:pPr>
                             <w:r>
                               <w:rPr>
                                 <w:rFonts w:ascii="Times New Roman" w:eastAsia="Times New Roman" w:hAnsi="Times New Roman" w:cs="Times New Roman"/>
                                 <w:color w:val="000000"/>
-                                <w:sz w:val="24"/>
-                                <w:szCs w:val="24"/>
+                                <w:sz w:val="28"/>
+                                <w:szCs w:val="28"/>
                               </w:rPr>
                               <w:t>(626) 650-8129</w:t>
                             </w:r>
+                          </w:p>
+                          <w:p>
+                            <w:pPr>
+                              <w:spacing w:after="0" w:line="360" w:lineRule="auto"/>
+                              <w:textDirection w:val="btLr"/>
+                              <w:rPr>
+                                <w:rFonts w:ascii="Times New Roman" w:eastAsia="Times New Roman" w:hAnsi="Times New Roman" w:cs="Times New Roman"/>
+                                <w:color w:val="000000"/>
+                                <w:sz w:val="28"/>
+                                <w:szCs w:val="28"/>
+                              </w:rPr>
+                            </w:pPr>
+                            <w:hyperlink r:id="rId6" w:history="1">
+                              <w:r>
+                                <w:rPr>
+                                  <w:rStyle w:val="Hyperlink"/>
+                                  <w:rFonts w:ascii="Times New Roman" w:eastAsia="Times New Roman" w:hAnsi="Times New Roman" w:cs="Times New Roman"/>
+                                  <w:sz w:val="28"/>
+                                  <w:szCs w:val="28"/>
+                                </w:rPr>
+                                <w:t>apykwan@hotmail.com</w:t>
+                              </w:r>
+                            </w:hyperlink>
                           </w:p>
                           <w:p>
                             <w:pPr>
@@ -498,7 +492,7 @@
                                 <w:sz w:val="24"/>
                                 <w:szCs w:val="24"/>
                               </w:rPr>
-                              <w:t>apykwan@hotmail.com</w:t>
+                              <w:t>\</w:t>
                             </w:r>
                           </w:p>
                           <w:p>
@@ -539,19 +533,42 @@
                         <w:spacing w:after="0" w:line="360" w:lineRule="auto"/>
                         <w:textDirection w:val="btLr"/>
                         <w:rPr>
-                          <w:sz w:val="24"/>
-                          <w:szCs w:val="24"/>
+                          <w:sz w:val="28"/>
+                          <w:szCs w:val="28"/>
                         </w:rPr>
                       </w:pPr>
                       <w:r>
                         <w:rPr>
                           <w:rFonts w:ascii="Times New Roman" w:eastAsia="Times New Roman" w:hAnsi="Times New Roman" w:cs="Times New Roman"/>
                           <w:color w:val="000000"/>
-                          <w:sz w:val="24"/>
-                          <w:szCs w:val="24"/>
+                          <w:sz w:val="28"/>
+                          <w:szCs w:val="28"/>
                         </w:rPr>
                         <w:t>(626) 650-8129</w:t>
                       </w:r>
+                    </w:p>
+                    <w:p>
+                      <w:pPr>
+                        <w:spacing w:after="0" w:line="360" w:lineRule="auto"/>
+                        <w:textDirection w:val="btLr"/>
+                        <w:rPr>
+                          <w:rFonts w:ascii="Times New Roman" w:eastAsia="Times New Roman" w:hAnsi="Times New Roman" w:cs="Times New Roman"/>
+                          <w:color w:val="000000"/>
+                          <w:sz w:val="28"/>
+                          <w:szCs w:val="28"/>
+                        </w:rPr>
+                      </w:pPr>
+                      <w:hyperlink r:id="rId7" w:history="1">
+                        <w:r>
+                          <w:rPr>
+                            <w:rStyle w:val="Hyperlink"/>
+                            <w:rFonts w:ascii="Times New Roman" w:eastAsia="Times New Roman" w:hAnsi="Times New Roman" w:cs="Times New Roman"/>
+                            <w:sz w:val="28"/>
+                            <w:szCs w:val="28"/>
+                          </w:rPr>
+                          <w:t>apykwan@hotmail.com</w:t>
+                        </w:r>
+                      </w:hyperlink>
                     </w:p>
                     <w:p>
                       <w:pPr>
@@ -569,7 +586,7 @@
                           <w:sz w:val="24"/>
                           <w:szCs w:val="24"/>
                         </w:rPr>
-                        <w:t>apykwan@hotmail.com</w:t>
+                        <w:t>\</w:t>
                       </w:r>
                     </w:p>
                     <w:p>
@@ -600,17 +617,6 @@
     </w:p>
     <w:p>
       <w:pPr>
-        <w:spacing w:after="120" w:line="240" w:lineRule="auto"/>
-        <w:rPr>
-          <w:rFonts w:ascii="Times New Roman" w:eastAsia="Times New Roman" w:hAnsi="Times New Roman" w:cs="Times New Roman"/>
-          <w:b/>
-          <w:sz w:val="24"/>
-          <w:szCs w:val="24"/>
-        </w:rPr>
-      </w:pPr>
-    </w:p>
-    <w:p>
-      <w:pPr>
         <w:pBdr>
           <w:bottom w:val="single" w:sz="6" w:space="0" w:color="000000"/>
         </w:pBdr>
@@ -636,27 +642,41 @@
           <w:szCs w:val="24"/>
         </w:rPr>
       </w:pPr>
-      <w:r>
-        <w:rPr>
-          <w:rFonts w:ascii="Times New Roman" w:eastAsia="Times New Roman" w:hAnsi="Times New Roman" w:cs="Times New Roman"/>
-          <w:b/>
-          <w:sz w:val="24"/>
-          <w:szCs w:val="24"/>
-        </w:rPr>
-        <w:t>Experience</w:t>
-      </w:r>
-      <w:r>
-        <w:rPr>
-          <w:rFonts w:ascii="Times New Roman" w:eastAsia="Times New Roman" w:hAnsi="Times New Roman" w:cs="Times New Roman"/>
-          <w:b/>
-          <w:sz w:val="24"/>
-          <w:szCs w:val="24"/>
-        </w:rPr>
-        <w:t>:</w:t>
-      </w:r>
     </w:p>
     <w:p>
       <w:pPr>
+        <w:pBdr>
+          <w:bottom w:val="single" w:sz="6" w:space="0" w:color="000000"/>
+        </w:pBdr>
+        <w:spacing w:after="120" w:line="240" w:lineRule="auto"/>
+        <w:rPr>
+          <w:rFonts w:ascii="Times New Roman" w:eastAsia="Times New Roman" w:hAnsi="Times New Roman" w:cs="Times New Roman"/>
+          <w:b/>
+          <w:sz w:val="24"/>
+          <w:szCs w:val="24"/>
+        </w:rPr>
+      </w:pPr>
+      <w:r>
+        <w:rPr>
+          <w:rFonts w:ascii="Times New Roman" w:eastAsia="Times New Roman" w:hAnsi="Times New Roman" w:cs="Times New Roman"/>
+          <w:b/>
+          <w:sz w:val="24"/>
+          <w:szCs w:val="24"/>
+        </w:rPr>
+        <w:t>Experience</w:t>
+      </w:r>
+      <w:r>
+        <w:rPr>
+          <w:rFonts w:ascii="Times New Roman" w:eastAsia="Times New Roman" w:hAnsi="Times New Roman" w:cs="Times New Roman"/>
+          <w:b/>
+          <w:sz w:val="24"/>
+          <w:szCs w:val="24"/>
+        </w:rPr>
+        <w:t>:</w:t>
+      </w:r>
+    </w:p>
+    <w:p>
+      <w:pPr>
         <w:spacing w:after="120" w:line="276" w:lineRule="auto"/>
         <w:ind w:left="720" w:hanging="720"/>
         <w:rPr>
@@ -781,34 +801,25 @@
           <w:sz w:val="24"/>
           <w:szCs w:val="24"/>
         </w:rPr>
-        <w:t>March</w:t>
-      </w:r>
-      <w:r>
-        <w:rPr>
-          <w:rFonts w:ascii="Times New Roman" w:eastAsia="Times New Roman" w:hAnsi="Times New Roman" w:cs="Times New Roman"/>
-          <w:b/>
-          <w:sz w:val="24"/>
-          <w:szCs w:val="24"/>
-        </w:rPr>
-        <w:t xml:space="preserve"> 201</w:t>
-      </w:r>
-      <w:r>
-        <w:rPr>
-          <w:rFonts w:ascii="Times New Roman" w:eastAsia="Times New Roman" w:hAnsi="Times New Roman" w:cs="Times New Roman"/>
-          <w:b/>
-          <w:sz w:val="24"/>
-          <w:szCs w:val="24"/>
-        </w:rPr>
-        <w:t>9</w:t>
-      </w:r>
-      <w:r>
-        <w:rPr>
-          <w:rFonts w:ascii="Times New Roman" w:eastAsia="Times New Roman" w:hAnsi="Times New Roman" w:cs="Times New Roman"/>
-          <w:b/>
-          <w:sz w:val="24"/>
-          <w:szCs w:val="24"/>
-        </w:rPr>
-        <w:t xml:space="preserve"> – Present</w:t>
+        <w:t>April</w:t>
+      </w:r>
+      <w:r>
+        <w:rPr>
+          <w:rFonts w:ascii="Times New Roman" w:eastAsia="Times New Roman" w:hAnsi="Times New Roman" w:cs="Times New Roman"/>
+          <w:b/>
+          <w:sz w:val="24"/>
+          <w:szCs w:val="24"/>
+        </w:rPr>
+        <w:t xml:space="preserve"> 2020 – December</w:t>
+      </w:r>
+      <w:r>
+        <w:rPr>
+          <w:rFonts w:ascii="Times New Roman" w:eastAsia="Times New Roman" w:hAnsi="Times New Roman" w:cs="Times New Roman"/>
+          <w:b/>
+          <w:sz w:val="24"/>
+          <w:szCs w:val="24"/>
+        </w:rPr>
+        <w:t xml:space="preserve"> 2022</w:t>
       </w:r>
     </w:p>
     <w:p>
@@ -848,7 +859,7 @@
           <w:sz w:val="24"/>
           <w:szCs w:val="24"/>
         </w:rPr>
-        <w:t>e</w:t>
+        <w:t>E-</w:t>
       </w:r>
       <w:r>
         <w:rPr>
@@ -884,16 +895,34 @@
           <w:sz w:val="24"/>
           <w:szCs w:val="24"/>
         </w:rPr>
-        <w:t>using R</w:t>
-      </w:r>
-      <w:r>
-        <w:rPr>
-          <w:rFonts w:ascii="Times New Roman" w:eastAsia="Times New Roman" w:hAnsi="Times New Roman" w:cs="Times New Roman"/>
-          <w:color w:val="000000"/>
-          <w:sz w:val="24"/>
-          <w:szCs w:val="24"/>
-        </w:rPr>
-        <w:t>eact, NodeJS, and MongoDB stack</w:t>
+        <w:t>with</w:t>
+      </w:r>
+      <w:r>
+        <w:rPr>
+          <w:rFonts w:ascii="Times New Roman" w:eastAsia="Times New Roman" w:hAnsi="Times New Roman" w:cs="Times New Roman"/>
+          <w:color w:val="000000"/>
+          <w:sz w:val="24"/>
+          <w:szCs w:val="24"/>
+        </w:rPr>
+        <w:t xml:space="preserve"> R</w:t>
+      </w:r>
+      <w:r>
+        <w:rPr>
+          <w:rFonts w:ascii="Times New Roman" w:eastAsia="Times New Roman" w:hAnsi="Times New Roman" w:cs="Times New Roman"/>
+          <w:color w:val="000000"/>
+          <w:sz w:val="24"/>
+          <w:szCs w:val="24"/>
+        </w:rPr>
+        <w:t>eact and</w:t>
+      </w:r>
+      <w:r>
+        <w:rPr>
+          <w:rFonts w:ascii="Times New Roman" w:eastAsia="Times New Roman" w:hAnsi="Times New Roman" w:cs="Times New Roman"/>
+          <w:color w:val="000000"/>
+          <w:sz w:val="24"/>
+          <w:szCs w:val="24"/>
+        </w:rPr>
+        <w:t xml:space="preserve"> Javascript</w:t>
       </w:r>
     </w:p>
     <w:p>
@@ -977,19 +1006,19 @@
         <w:spacing w:line="360" w:lineRule="auto"/>
       </w:pPr>
       <w:r>
-        <w:t>Designed RESTful API endpoints with</w:t>
-      </w:r>
-      <w:r>
-        <w:t xml:space="preserve"> NodeJS, </w:t>
-      </w:r>
-      <w:r>
-        <w:t>MongoDB</w:t>
+        <w:t xml:space="preserve">Designed RESTful API endpoints with </w:t>
+      </w:r>
+      <w:proofErr w:type="spellStart"/>
+      <w:r>
+        <w:t>NodeJS</w:t>
+      </w:r>
+      <w:proofErr w:type="spellEnd"/>
+      <w:r>
+        <w:t xml:space="preserve"> and MongoDB</w:t>
       </w:r>
       <w:r>
         <w:t xml:space="preserve">, </w:t>
       </w:r>
-      <w:bookmarkStart w:id="0" w:name="_GoBack"/>
-      <w:bookmarkEnd w:id="0"/>
       <w:r>
         <w:t>P</w:t>
       </w:r>
@@ -1036,7 +1065,15 @@
         <w:spacing w:line="360" w:lineRule="auto"/>
       </w:pPr>
       <w:r>
-        <w:t>Utilized AWS S3 / Cloudinary to implement file upload</w:t>
+        <w:t xml:space="preserve">Utilized AWS S3 / </w:t>
+      </w:r>
+      <w:proofErr w:type="spellStart"/>
+      <w:r>
+        <w:t>Cloudinary</w:t>
+      </w:r>
+      <w:proofErr w:type="spellEnd"/>
+      <w:r>
+        <w:t xml:space="preserve"> to implement file upload</w:t>
       </w:r>
     </w:p>
     <w:p>
@@ -1054,6 +1091,8 @@
       <w:r>
         <w:t xml:space="preserve"> testing and troubleshooting prior to production</w:t>
       </w:r>
+      <w:bookmarkStart w:id="0" w:name="_GoBack"/>
+      <w:bookmarkEnd w:id="0"/>
     </w:p>
     <w:p>
       <w:pPr>
@@ -1099,36 +1138,40 @@
         <w:t>ed</w:t>
       </w:r>
       <w:r>
-        <w:t xml:space="preserve"> applications on DigitalOcean</w:t>
-      </w:r>
+        <w:t xml:space="preserve"> applications on </w:t>
+      </w:r>
+      <w:proofErr w:type="spellStart"/>
+      <w:r>
+        <w:t>DigitalOcean</w:t>
+      </w:r>
+      <w:proofErr w:type="spellEnd"/>
       <w:r>
         <w:t xml:space="preserve"> / AWS EC2 </w:t>
       </w:r>
       <w:r>
-        <w:t>(IaaS) and Heroku (PaaS)</w:t>
+        <w:t xml:space="preserve">(IaaS) and </w:t>
+      </w:r>
+      <w:proofErr w:type="spellStart"/>
+      <w:r>
+        <w:t>Heroku</w:t>
+      </w:r>
+      <w:proofErr w:type="spellEnd"/>
+      <w:r>
+        <w:t xml:space="preserve"> (PaaS)</w:t>
       </w:r>
     </w:p>
     <w:p>
       <w:pPr>
-        <w:pStyle w:val="Default"/>
-        <w:numPr>
-          <w:ilvl w:val="0"/>
-          <w:numId w:val="3"/>
-        </w:numPr>
-        <w:spacing w:line="360" w:lineRule="auto"/>
-      </w:pPr>
-      <w:r>
-        <w:t>Please v</w:t>
-      </w:r>
-      <w:r>
-        <w:t>isit http</w:t>
-      </w:r>
-      <w:r>
-        <w:t>s</w:t>
-      </w:r>
-      <w:r>
-        <w:t>://www.apkwan.me for sampling</w:t>
-      </w:r>
+        <w:spacing w:after="120" w:line="240" w:lineRule="auto"/>
+        <w:ind w:left="720" w:hanging="720"/>
+        <w:rPr>
+          <w:rFonts w:ascii="Times New Roman" w:eastAsia="Times New Roman" w:hAnsi="Times New Roman" w:cs="Times New Roman"/>
+          <w:b/>
+          <w:sz w:val="24"/>
+          <w:szCs w:val="24"/>
+          <w:lang w:val="en-CA"/>
+        </w:rPr>
+      </w:pPr>
     </w:p>
     <w:p>
       <w:pPr>
@@ -1139,19 +1182,6 @@
           <w:b/>
           <w:sz w:val="24"/>
           <w:szCs w:val="24"/>
-          <w:lang w:val="en-CA"/>
-        </w:rPr>
-      </w:pPr>
-    </w:p>
-    <w:p>
-      <w:pPr>
-        <w:spacing w:after="120" w:line="240" w:lineRule="auto"/>
-        <w:ind w:left="720" w:hanging="720"/>
-        <w:rPr>
-          <w:rFonts w:ascii="Times New Roman" w:eastAsia="Times New Roman" w:hAnsi="Times New Roman" w:cs="Times New Roman"/>
-          <w:b/>
-          <w:sz w:val="24"/>
-          <w:szCs w:val="24"/>
         </w:rPr>
       </w:pPr>
       <w:r>
@@ -1233,7 +1263,7 @@
           <w:sz w:val="24"/>
           <w:szCs w:val="24"/>
         </w:rPr>
-        <w:t>January</w:t>
+        <w:t>November</w:t>
       </w:r>
       <w:r>
         <w:rPr>
@@ -1251,7 +1281,7 @@
           <w:sz w:val="24"/>
           <w:szCs w:val="24"/>
         </w:rPr>
-        <w:t>2017</w:t>
+        <w:t>2016</w:t>
       </w:r>
       <w:r>
         <w:rPr>
@@ -1348,25 +1378,7 @@
           <w:sz w:val="24"/>
           <w:szCs w:val="24"/>
         </w:rPr>
-        <w:t>aintained all content on company website, including advertising</w:t>
-      </w:r>
-      <w:r>
-        <w:rPr>
-          <w:rFonts w:ascii="Times New Roman" w:eastAsia="Times New Roman" w:hAnsi="Times New Roman" w:cs="Times New Roman"/>
-          <w:color w:val="000000"/>
-          <w:sz w:val="24"/>
-          <w:szCs w:val="24"/>
-        </w:rPr>
-        <w:t>, news articles</w:t>
-      </w:r>
-      <w:r>
-        <w:rPr>
-          <w:rFonts w:ascii="Times New Roman" w:eastAsia="Times New Roman" w:hAnsi="Times New Roman" w:cs="Times New Roman"/>
-          <w:color w:val="000000"/>
-          <w:sz w:val="24"/>
-          <w:szCs w:val="24"/>
-        </w:rPr>
-        <w:t xml:space="preserve"> and blog posting</w:t>
+        <w:t>aintained all content</w:t>
       </w:r>
       <w:r>
         <w:rPr>
@@ -1376,6 +1388,42 @@
           <w:szCs w:val="24"/>
         </w:rPr>
         <w:t>s</w:t>
+      </w:r>
+      <w:r>
+        <w:rPr>
+          <w:rFonts w:ascii="Times New Roman" w:eastAsia="Times New Roman" w:hAnsi="Times New Roman" w:cs="Times New Roman"/>
+          <w:color w:val="000000"/>
+          <w:sz w:val="24"/>
+          <w:szCs w:val="24"/>
+        </w:rPr>
+        <w:t xml:space="preserve"> on company website, including advertising</w:t>
+      </w:r>
+      <w:r>
+        <w:rPr>
+          <w:rFonts w:ascii="Times New Roman" w:eastAsia="Times New Roman" w:hAnsi="Times New Roman" w:cs="Times New Roman"/>
+          <w:color w:val="000000"/>
+          <w:sz w:val="24"/>
+          <w:szCs w:val="24"/>
+        </w:rPr>
+        <w:t>, newsfeed</w:t>
+      </w:r>
+      <w:r>
+        <w:rPr>
+          <w:rFonts w:ascii="Times New Roman" w:eastAsia="Times New Roman" w:hAnsi="Times New Roman" w:cs="Times New Roman"/>
+          <w:color w:val="000000"/>
+          <w:sz w:val="24"/>
+          <w:szCs w:val="24"/>
+        </w:rPr>
+        <w:t xml:space="preserve"> and blogging</w:t>
+      </w:r>
+      <w:r>
+        <w:rPr>
+          <w:rFonts w:ascii="Times New Roman" w:eastAsia="Times New Roman" w:hAnsi="Times New Roman" w:cs="Times New Roman"/>
+          <w:color w:val="000000"/>
+          <w:sz w:val="24"/>
+          <w:szCs w:val="24"/>
+        </w:rPr>
+        <w:t xml:space="preserve"> with JavaScript, jQuery, CSS, Bootstrap, HTML, PHP</w:t>
       </w:r>
       <w:r>
         <w:rPr>
@@ -1424,25 +1472,7 @@
           <w:sz w:val="24"/>
           <w:szCs w:val="24"/>
         </w:rPr>
-        <w:t>in-house mobile application</w:t>
-      </w:r>
-      <w:r>
-        <w:rPr>
-          <w:rFonts w:ascii="Times New Roman" w:eastAsia="Times New Roman" w:hAnsi="Times New Roman" w:cs="Times New Roman"/>
-          <w:color w:val="000000"/>
-          <w:sz w:val="24"/>
-          <w:szCs w:val="24"/>
-        </w:rPr>
-        <w:t>s</w:t>
-      </w:r>
-      <w:r>
-        <w:rPr>
-          <w:rFonts w:ascii="Times New Roman" w:eastAsia="Times New Roman" w:hAnsi="Times New Roman" w:cs="Times New Roman"/>
-          <w:color w:val="000000"/>
-          <w:sz w:val="24"/>
-          <w:szCs w:val="24"/>
-        </w:rPr>
-        <w:t xml:space="preserve"> with React Native</w:t>
+        <w:t>in-house mobile application with React Native</w:t>
       </w:r>
     </w:p>
     <w:p>
@@ -1715,6 +1745,7 @@
         </w:rPr>
         <w:t xml:space="preserve">HTML, CSS, </w:t>
       </w:r>
+      <w:proofErr w:type="spellStart"/>
       <w:r>
         <w:rPr>
           <w:rFonts w:ascii="Times New Roman" w:eastAsia="Times New Roman" w:hAnsi="Times New Roman" w:cs="Times New Roman"/>
@@ -1724,14 +1755,42 @@
         </w:rPr>
         <w:t>NodeJS</w:t>
       </w:r>
-      <w:r>
-        <w:rPr>
-          <w:rFonts w:ascii="Times New Roman" w:eastAsia="Times New Roman" w:hAnsi="Times New Roman" w:cs="Times New Roman"/>
-          <w:color w:val="000000"/>
-          <w:sz w:val="24"/>
-          <w:szCs w:val="24"/>
-        </w:rPr>
-        <w:t>, MongoDB,</w:t>
+      <w:proofErr w:type="spellEnd"/>
+      <w:r>
+        <w:rPr>
+          <w:rFonts w:ascii="Times New Roman" w:eastAsia="Times New Roman" w:hAnsi="Times New Roman" w:cs="Times New Roman"/>
+          <w:color w:val="000000"/>
+          <w:sz w:val="24"/>
+          <w:szCs w:val="24"/>
+        </w:rPr>
+        <w:t>,</w:t>
+      </w:r>
+      <w:r>
+        <w:rPr>
+          <w:rFonts w:ascii="Times New Roman" w:eastAsia="Times New Roman" w:hAnsi="Times New Roman" w:cs="Times New Roman"/>
+          <w:color w:val="000000"/>
+          <w:sz w:val="24"/>
+          <w:szCs w:val="24"/>
+        </w:rPr>
+        <w:t xml:space="preserve"> PHP,</w:t>
+      </w:r>
+      <w:r>
+        <w:rPr>
+          <w:rFonts w:ascii="Times New Roman" w:eastAsia="Times New Roman" w:hAnsi="Times New Roman" w:cs="Times New Roman"/>
+          <w:color w:val="000000"/>
+          <w:sz w:val="24"/>
+          <w:szCs w:val="24"/>
+        </w:rPr>
+        <w:t xml:space="preserve"> MongoDB,</w:t>
+      </w:r>
+      <w:r>
+        <w:rPr>
+          <w:rFonts w:ascii="Times New Roman" w:eastAsia="Times New Roman" w:hAnsi="Times New Roman" w:cs="Times New Roman"/>
+          <w:color w:val="000000"/>
+          <w:sz w:val="24"/>
+          <w:szCs w:val="24"/>
+        </w:rPr>
+        <w:t xml:space="preserve"> SQL,</w:t>
       </w:r>
       <w:r>
         <w:rPr>
@@ -1741,42 +1800,6 @@
           <w:szCs w:val="24"/>
         </w:rPr>
         <w:t xml:space="preserve"> </w:t>
-      </w:r>
-      <w:r>
-        <w:rPr>
-          <w:rFonts w:ascii="Times New Roman" w:eastAsia="Times New Roman" w:hAnsi="Times New Roman" w:cs="Times New Roman"/>
-          <w:color w:val="000000"/>
-          <w:sz w:val="24"/>
-          <w:szCs w:val="24"/>
-        </w:rPr>
-        <w:t>Postgre</w:t>
-      </w:r>
-      <w:r>
-        <w:rPr>
-          <w:rFonts w:ascii="Times New Roman" w:eastAsia="Times New Roman" w:hAnsi="Times New Roman" w:cs="Times New Roman"/>
-          <w:color w:val="000000"/>
-          <w:sz w:val="24"/>
-          <w:szCs w:val="24"/>
-        </w:rPr>
-        <w:t>SQL,</w:t>
-      </w:r>
-      <w:r>
-        <w:rPr>
-          <w:rFonts w:ascii="Times New Roman" w:eastAsia="Times New Roman" w:hAnsi="Times New Roman" w:cs="Times New Roman"/>
-          <w:color w:val="000000"/>
-          <w:sz w:val="24"/>
-          <w:szCs w:val="24"/>
-        </w:rPr>
-        <w:t xml:space="preserve"> </w:t>
-      </w:r>
-      <w:r>
-        <w:rPr>
-          <w:rFonts w:ascii="Times New Roman" w:eastAsia="Times New Roman" w:hAnsi="Times New Roman" w:cs="Times New Roman"/>
-          <w:color w:val="000000"/>
-          <w:sz w:val="24"/>
-          <w:szCs w:val="24"/>
-        </w:rPr>
-        <w:t xml:space="preserve">Docker, </w:t>
       </w:r>
       <w:r>
         <w:rPr>
@@ -1864,42 +1887,6 @@
           <w:szCs w:val="24"/>
         </w:rPr>
         <w:t>mon Fraser University</w:t>
-      </w:r>
-      <w:r>
-        <w:rPr>
-          <w:rFonts w:ascii="Times New Roman" w:eastAsia="Times New Roman" w:hAnsi="Times New Roman" w:cs="Times New Roman"/>
-          <w:b/>
-          <w:sz w:val="24"/>
-          <w:szCs w:val="24"/>
-        </w:rPr>
-        <w:t xml:space="preserve"> </w:t>
-      </w:r>
-      <w:r>
-        <w:rPr>
-          <w:rFonts w:ascii="Times New Roman" w:eastAsia="Times New Roman" w:hAnsi="Times New Roman" w:cs="Times New Roman"/>
-          <w:b/>
-          <w:sz w:val="24"/>
-          <w:szCs w:val="24"/>
-        </w:rPr>
-        <w:t>(</w:t>
-      </w:r>
-      <w:r>
-        <w:rPr>
-          <w:rFonts w:ascii="Times New Roman" w:eastAsia="Times New Roman" w:hAnsi="Times New Roman" w:cs="Times New Roman"/>
-          <w:b/>
-          <w:sz w:val="24"/>
-          <w:szCs w:val="24"/>
-        </w:rPr>
-        <w:t>Canada</w:t>
-      </w:r>
-      <w:r>
-        <w:rPr>
-          <w:rFonts w:ascii="Times New Roman" w:eastAsia="Times New Roman" w:hAnsi="Times New Roman" w:cs="Times New Roman"/>
-          <w:b/>
-          <w:sz w:val="24"/>
-          <w:szCs w:val="24"/>
-        </w:rPr>
-        <w:t>)</w:t>
       </w:r>
       <w:r>
         <w:rPr>

</xml_diff>

<commit_message>
update phone & resume
</commit_message>
<xml_diff>
--- a/file/andypkwanResume.docx
+++ b/file/andypkwanResume.docx
@@ -20,16 +20,16 @@
         <mc:AlternateContent>
           <mc:Choice Requires="wps">
             <w:drawing>
-              <wp:anchor distT="0" distB="0" distL="114300" distR="114300" simplePos="0" relativeHeight="251658240" behindDoc="0" locked="0" layoutInCell="1" hidden="0" allowOverlap="1" wp14:anchorId="4E67B464" wp14:editId="70EB37A4">
+              <wp:anchor distT="0" distB="0" distL="114300" distR="114300" simplePos="0" relativeHeight="251658240" behindDoc="0" locked="0" layoutInCell="1" hidden="0" allowOverlap="1" wp14:anchorId="4E67B464" wp14:editId="037F9754">
                 <wp:simplePos x="0" y="0"/>
                 <wp:positionH relativeFrom="column">
-                  <wp:posOffset>2171700</wp:posOffset>
+                  <wp:posOffset>1974850</wp:posOffset>
                 </wp:positionH>
                 <wp:positionV relativeFrom="paragraph">
                   <wp:posOffset>-304800</wp:posOffset>
                 </wp:positionV>
-                <wp:extent cx="2136775" cy="731520"/>
-                <wp:effectExtent l="0" t="0" r="15875" b="11430"/>
+                <wp:extent cx="2663825" cy="952500"/>
+                <wp:effectExtent l="0" t="0" r="22225" b="19050"/>
                 <wp:wrapNone/>
                 <wp:docPr id="5" name="Rectangle 5"/>
                 <wp:cNvGraphicFramePr/>
@@ -40,7 +40,7 @@
                       <wps:spPr>
                         <a:xfrm>
                           <a:off x="0" y="0"/>
-                          <a:ext cx="2136775" cy="731520"/>
+                          <a:ext cx="2663825" cy="952500"/>
                         </a:xfrm>
                         <a:prstGeom prst="rect">
                           <a:avLst/>
@@ -87,6 +87,8 @@
                               <w:jc w:val="center"/>
                               <w:textDirection w:val="btLr"/>
                               <w:rPr>
+                                <w:rFonts w:ascii="Times New Roman" w:eastAsia="Times New Roman" w:hAnsi="Times New Roman" w:cs="Times New Roman"/>
+                                <w:color w:val="000000"/>
                                 <w:sz w:val="28"/>
                                 <w:szCs w:val="28"/>
                               </w:rPr>
@@ -109,6 +111,24 @@
                                 <w:szCs w:val="28"/>
                               </w:rPr>
                               <w:t xml:space="preserve"> </w:t>
+                            </w:r>
+                          </w:p>
+                          <w:p>
+                            <w:pPr>
+                              <w:spacing w:after="0" w:line="276" w:lineRule="auto"/>
+                              <w:jc w:val="center"/>
+                              <w:textDirection w:val="btLr"/>
+                              <w:rPr>
+                                <w:sz w:val="28"/>
+                                <w:szCs w:val="28"/>
+                              </w:rPr>
+                            </w:pPr>
+                            <w:r>
+                              <w:rPr>
+                                <w:sz w:val="28"/>
+                                <w:szCs w:val="28"/>
+                              </w:rPr>
+                              <w:t>https://github.com/apykwan</w:t>
                             </w:r>
                           </w:p>
                           <w:p>
@@ -142,7 +162,7 @@
           </mc:Choice>
           <mc:Fallback>
             <w:pict>
-              <v:rect w14:anchorId="4E67B464" id="Rectangle 5" o:spid="_x0000_s1026" style="position:absolute;margin-left:171pt;margin-top:-24pt;width:168.25pt;height:57.6pt;z-index:251658240;visibility:visible;mso-wrap-style:square;mso-width-percent:0;mso-height-percent:0;mso-wrap-distance-left:9pt;mso-wrap-distance-top:0;mso-wrap-distance-right:9pt;mso-wrap-distance-bottom:0;mso-position-horizontal:absolute;mso-position-horizontal-relative:text;mso-position-vertical:absolute;mso-position-vertical-relative:text;mso-width-percent:0;mso-height-percent:0;mso-width-relative:margin;mso-height-relative:margin;v-text-anchor:top" o:gfxdata="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" strokecolor="white">
+              <v:rect w14:anchorId="4E67B464" id="Rectangle 5" o:spid="_x0000_s1026" style="position:absolute;margin-left:155.5pt;margin-top:-24pt;width:209.75pt;height:75pt;z-index:251658240;visibility:visible;mso-wrap-style:square;mso-width-percent:0;mso-height-percent:0;mso-wrap-distance-left:9pt;mso-wrap-distance-top:0;mso-wrap-distance-right:9pt;mso-wrap-distance-bottom:0;mso-position-horizontal:absolute;mso-position-horizontal-relative:text;mso-position-vertical:absolute;mso-position-vertical-relative:text;mso-width-percent:0;mso-height-percent:0;mso-width-relative:margin;mso-height-relative:margin;v-text-anchor:top" o:gfxdata="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" strokecolor="white">
                 <v:stroke startarrowwidth="narrow" startarrowlength="short" endarrowwidth="narrow" endarrowlength="short" joinstyle="round"/>
                 <v:textbox inset="2.53958mm,1.2694mm,2.53958mm,1.2694mm">
                   <w:txbxContent>
@@ -173,6 +193,8 @@
                         <w:jc w:val="center"/>
                         <w:textDirection w:val="btLr"/>
                         <w:rPr>
+                          <w:rFonts w:ascii="Times New Roman" w:eastAsia="Times New Roman" w:hAnsi="Times New Roman" w:cs="Times New Roman"/>
+                          <w:color w:val="000000"/>
                           <w:sz w:val="28"/>
                           <w:szCs w:val="28"/>
                         </w:rPr>
@@ -195,6 +217,24 @@
                           <w:szCs w:val="28"/>
                         </w:rPr>
                         <w:t xml:space="preserve"> </w:t>
+                      </w:r>
+                    </w:p>
+                    <w:p>
+                      <w:pPr>
+                        <w:spacing w:after="0" w:line="276" w:lineRule="auto"/>
+                        <w:jc w:val="center"/>
+                        <w:textDirection w:val="btLr"/>
+                        <w:rPr>
+                          <w:sz w:val="28"/>
+                          <w:szCs w:val="28"/>
+                        </w:rPr>
+                      </w:pPr>
+                      <w:r>
+                        <w:rPr>
+                          <w:sz w:val="28"/>
+                          <w:szCs w:val="28"/>
+                        </w:rPr>
+                        <w:t>https://github.com/apykwan</w:t>
                       </w:r>
                     </w:p>
                     <w:p>
@@ -450,7 +490,7 @@
                                 <w:sz w:val="28"/>
                                 <w:szCs w:val="28"/>
                               </w:rPr>
-                              <w:t>(626) 650-8129</w:t>
+                              <w:t xml:space="preserve">(857) 234-1527 </w:t>
                             </w:r>
                           </w:p>
                           <w:p>
@@ -544,7 +584,7 @@
                           <w:sz w:val="28"/>
                           <w:szCs w:val="28"/>
                         </w:rPr>
-                        <w:t>(626) 650-8129</w:t>
+                        <w:t xml:space="preserve">(857) 234-1527 </w:t>
                       </w:r>
                     </w:p>
                     <w:p>
@@ -801,16 +841,16 @@
           <w:sz w:val="24"/>
           <w:szCs w:val="24"/>
         </w:rPr>
-        <w:t>April</w:t>
-      </w:r>
-      <w:r>
-        <w:rPr>
-          <w:rFonts w:ascii="Times New Roman" w:eastAsia="Times New Roman" w:hAnsi="Times New Roman" w:cs="Times New Roman"/>
-          <w:b/>
-          <w:sz w:val="24"/>
-          <w:szCs w:val="24"/>
-        </w:rPr>
-        <w:t xml:space="preserve"> 2020 – December</w:t>
+        <w:t>Decem</w:t>
+      </w:r>
+      <w:r>
+        <w:rPr>
+          <w:rFonts w:ascii="Times New Roman" w:eastAsia="Times New Roman" w:hAnsi="Times New Roman" w:cs="Times New Roman"/>
+          <w:b/>
+          <w:sz w:val="24"/>
+          <w:szCs w:val="24"/>
+        </w:rPr>
+        <w:t>ber</w:t>
       </w:r>
       <w:r>
         <w:rPr>
@@ -820,6 +860,24 @@
           <w:szCs w:val="24"/>
         </w:rPr>
         <w:t xml:space="preserve"> 2022</w:t>
+      </w:r>
+      <w:r>
+        <w:rPr>
+          <w:rFonts w:ascii="Times New Roman" w:eastAsia="Times New Roman" w:hAnsi="Times New Roman" w:cs="Times New Roman"/>
+          <w:b/>
+          <w:sz w:val="24"/>
+          <w:szCs w:val="24"/>
+        </w:rPr>
+        <w:t xml:space="preserve"> – </w:t>
+      </w:r>
+      <w:r>
+        <w:rPr>
+          <w:rFonts w:ascii="Times New Roman" w:eastAsia="Times New Roman" w:hAnsi="Times New Roman" w:cs="Times New Roman"/>
+          <w:b/>
+          <w:sz w:val="24"/>
+          <w:szCs w:val="24"/>
+        </w:rPr>
+        <w:t>Present</w:t>
       </w:r>
     </w:p>
     <w:p>
@@ -922,7 +980,25 @@
           <w:sz w:val="24"/>
           <w:szCs w:val="24"/>
         </w:rPr>
-        <w:t xml:space="preserve"> Javascript</w:t>
+        <w:t xml:space="preserve"> Java</w:t>
+      </w:r>
+      <w:r>
+        <w:rPr>
+          <w:rFonts w:ascii="Times New Roman" w:eastAsia="Times New Roman" w:hAnsi="Times New Roman" w:cs="Times New Roman"/>
+          <w:color w:val="000000"/>
+          <w:sz w:val="24"/>
+          <w:szCs w:val="24"/>
+        </w:rPr>
+        <w:t>S</w:t>
+      </w:r>
+      <w:r>
+        <w:rPr>
+          <w:rFonts w:ascii="Times New Roman" w:eastAsia="Times New Roman" w:hAnsi="Times New Roman" w:cs="Times New Roman"/>
+          <w:color w:val="000000"/>
+          <w:sz w:val="24"/>
+          <w:szCs w:val="24"/>
+        </w:rPr>
+        <w:t>cript</w:t>
       </w:r>
     </w:p>
     <w:p>
@@ -953,8 +1029,19 @@
           <w:sz w:val="24"/>
           <w:szCs w:val="24"/>
         </w:rPr>
-        <w:t>Built highly reusable and maintainable React components with Redux and React Router</w:t>
-      </w:r>
+        <w:t xml:space="preserve">Built highly reusable and maintainable React components with Redux and </w:t>
+      </w:r>
+      <w:proofErr w:type="spellStart"/>
+      <w:r>
+        <w:rPr>
+          <w:rFonts w:ascii="Times New Roman" w:eastAsia="Times New Roman" w:hAnsi="Times New Roman" w:cs="Times New Roman"/>
+          <w:color w:val="000000"/>
+          <w:sz w:val="24"/>
+          <w:szCs w:val="24"/>
+        </w:rPr>
+        <w:t>TypeScript</w:t>
+      </w:r>
+      <w:proofErr w:type="spellEnd"/>
     </w:p>
     <w:p>
       <w:pPr>
@@ -1014,7 +1101,21 @@
       </w:r>
       <w:proofErr w:type="spellEnd"/>
       <w:r>
-        <w:t xml:space="preserve"> and MongoDB</w:t>
+        <w:t xml:space="preserve"> and</w:t>
+      </w:r>
+      <w:r>
+        <w:t xml:space="preserve"> </w:t>
+      </w:r>
+      <w:proofErr w:type="spellStart"/>
+      <w:r>
+        <w:t>DynamoDB</w:t>
+      </w:r>
+      <w:proofErr w:type="spellEnd"/>
+      <w:r>
+        <w:t>,</w:t>
+      </w:r>
+      <w:r>
+        <w:t xml:space="preserve"> MongoDB</w:t>
       </w:r>
       <w:r>
         <w:t xml:space="preserve">, </w:t>
@@ -1064,8 +1165,9 @@
         </w:numPr>
         <w:spacing w:line="360" w:lineRule="auto"/>
       </w:pPr>
-      <w:r>
-        <w:t xml:space="preserve">Utilized AWS S3 / </w:t>
+      <w:bookmarkStart w:id="0" w:name="_GoBack"/>
+      <w:r>
+        <w:t xml:space="preserve">Leveraged AWS S3 and </w:t>
       </w:r>
       <w:proofErr w:type="spellStart"/>
       <w:r>
@@ -1073,9 +1175,10 @@
       </w:r>
       <w:proofErr w:type="spellEnd"/>
       <w:r>
-        <w:t xml:space="preserve"> to implement file upload</w:t>
+        <w:t xml:space="preserve"> for efficient file uploads</w:t>
       </w:r>
     </w:p>
+    <w:bookmarkEnd w:id="0"/>
     <w:p>
       <w:pPr>
         <w:pStyle w:val="Default"/>
@@ -1091,8 +1194,6 @@
       <w:r>
         <w:t xml:space="preserve"> testing and troubleshooting prior to production</w:t>
       </w:r>
-      <w:bookmarkStart w:id="0" w:name="_GoBack"/>
-      <w:bookmarkEnd w:id="0"/>
     </w:p>
     <w:p>
       <w:pPr>
@@ -1104,13 +1205,10 @@
         <w:spacing w:line="360" w:lineRule="auto"/>
       </w:pPr>
       <w:r>
-        <w:t>Add</w:t>
-      </w:r>
-      <w:r>
-        <w:t>ed</w:t>
-      </w:r>
-      <w:r>
-        <w:t xml:space="preserve"> boost to performance through </w:t>
+        <w:t>Improved</w:t>
+      </w:r>
+      <w:r>
+        <w:t xml:space="preserve"> performance through </w:t>
       </w:r>
       <w:r>
         <w:t>load balancing</w:t>
@@ -1146,18 +1244,16 @@
       </w:r>
       <w:proofErr w:type="spellEnd"/>
       <w:r>
-        <w:t xml:space="preserve"> / AWS EC2 </w:t>
-      </w:r>
-      <w:r>
-        <w:t xml:space="preserve">(IaaS) and </w:t>
-      </w:r>
-      <w:proofErr w:type="spellStart"/>
-      <w:r>
-        <w:t>Heroku</w:t>
-      </w:r>
-      <w:proofErr w:type="spellEnd"/>
-      <w:r>
-        <w:t xml:space="preserve"> (PaaS)</w:t>
+        <w:t xml:space="preserve"> and</w:t>
+      </w:r>
+      <w:r>
+        <w:rPr>
+          <w:rFonts w:hint="eastAsia"/>
+        </w:rPr>
+        <w:t xml:space="preserve"> </w:t>
+      </w:r>
+      <w:r>
+        <w:t xml:space="preserve">AWS </w:t>
       </w:r>
     </w:p>
     <w:p>
@@ -1263,7 +1359,7 @@
           <w:sz w:val="24"/>
           <w:szCs w:val="24"/>
         </w:rPr>
-        <w:t>November</w:t>
+        <w:t>August</w:t>
       </w:r>
       <w:r>
         <w:rPr>
@@ -1281,16 +1377,16 @@
           <w:sz w:val="24"/>
           <w:szCs w:val="24"/>
         </w:rPr>
-        <w:t>2016</w:t>
-      </w:r>
-      <w:r>
-        <w:rPr>
-          <w:rFonts w:ascii="Times New Roman" w:eastAsia="Times New Roman" w:hAnsi="Times New Roman" w:cs="Times New Roman"/>
-          <w:b/>
-          <w:sz w:val="24"/>
-          <w:szCs w:val="24"/>
-        </w:rPr>
-        <w:t xml:space="preserve"> – April 2020</w:t>
+        <w:t>2018</w:t>
+      </w:r>
+      <w:r>
+        <w:rPr>
+          <w:rFonts w:ascii="Times New Roman" w:eastAsia="Times New Roman" w:hAnsi="Times New Roman" w:cs="Times New Roman"/>
+          <w:b/>
+          <w:sz w:val="24"/>
+          <w:szCs w:val="24"/>
+        </w:rPr>
+        <w:t xml:space="preserve"> – December 2022</w:t>
       </w:r>
     </w:p>
     <w:p>
@@ -1716,7 +1812,25 @@
           <w:sz w:val="24"/>
           <w:szCs w:val="24"/>
         </w:rPr>
-        <w:t>cript, React</w:t>
+        <w:t xml:space="preserve">cript, </w:t>
+      </w:r>
+      <w:r>
+        <w:rPr>
+          <w:rFonts w:ascii="Times New Roman" w:eastAsia="Times New Roman" w:hAnsi="Times New Roman" w:cs="Times New Roman"/>
+          <w:color w:val="000000"/>
+          <w:sz w:val="24"/>
+          <w:szCs w:val="24"/>
+        </w:rPr>
+        <w:t xml:space="preserve">Typescript </w:t>
+      </w:r>
+      <w:r>
+        <w:rPr>
+          <w:rFonts w:ascii="Times New Roman" w:eastAsia="Times New Roman" w:hAnsi="Times New Roman" w:cs="Times New Roman"/>
+          <w:color w:val="000000"/>
+          <w:sz w:val="24"/>
+          <w:szCs w:val="24"/>
+        </w:rPr>
+        <w:t>React</w:t>
       </w:r>
       <w:r>
         <w:rPr>
@@ -1745,6 +1859,15 @@
         </w:rPr>
         <w:t xml:space="preserve">HTML, CSS, </w:t>
       </w:r>
+      <w:r>
+        <w:rPr>
+          <w:rFonts w:ascii="Times New Roman" w:eastAsia="Times New Roman" w:hAnsi="Times New Roman" w:cs="Times New Roman"/>
+          <w:color w:val="000000"/>
+          <w:sz w:val="24"/>
+          <w:szCs w:val="24"/>
+        </w:rPr>
+        <w:t xml:space="preserve">Tailwind, </w:t>
+      </w:r>
       <w:proofErr w:type="spellStart"/>
       <w:r>
         <w:rPr>
@@ -1781,6 +1904,15 @@
           <w:sz w:val="24"/>
           <w:szCs w:val="24"/>
         </w:rPr>
+        <w:t xml:space="preserve"> Python,</w:t>
+      </w:r>
+      <w:r>
+        <w:rPr>
+          <w:rFonts w:ascii="Times New Roman" w:eastAsia="Times New Roman" w:hAnsi="Times New Roman" w:cs="Times New Roman"/>
+          <w:color w:val="000000"/>
+          <w:sz w:val="24"/>
+          <w:szCs w:val="24"/>
+        </w:rPr>
         <w:t xml:space="preserve"> MongoDB,</w:t>
       </w:r>
       <w:r>
@@ -1809,15 +1941,6 @@
           <w:szCs w:val="24"/>
         </w:rPr>
         <w:t>Nginx</w:t>
-      </w:r>
-      <w:r>
-        <w:rPr>
-          <w:rFonts w:ascii="Times New Roman" w:eastAsia="Times New Roman" w:hAnsi="Times New Roman" w:cs="Times New Roman"/>
-          <w:color w:val="000000"/>
-          <w:sz w:val="24"/>
-          <w:szCs w:val="24"/>
-        </w:rPr>
-        <w:t>, Linux</w:t>
       </w:r>
     </w:p>
     <w:p>

</xml_diff>